<commit_message>
moved q1-2018 syllubus out to course folder
</commit_message>
<xml_diff>
--- a/Syllabus-DWD271-Database-Winter18.docx
+++ b/Syllabus-DWD271-Database-Winter18.docx
@@ -1705,7 +1705,6 @@
                 <w:szCs w:val="22"/>
               </w:rPr>
             </w:pPr>
-            <w:proofErr w:type="spellStart"/>
             <w:r>
               <w:rPr>
                 <w:rFonts w:ascii="Calibri" w:eastAsia="Times New Roman" w:hAnsi="Calibri" w:cs="Calibri"/>
@@ -1714,7 +1713,6 @@
               </w:rPr>
               <w:t>MidTerm</w:t>
             </w:r>
-            <w:proofErr w:type="spellEnd"/>
             <w:r>
               <w:rPr>
                 <w:rFonts w:ascii="Calibri" w:eastAsia="Times New Roman" w:hAnsi="Calibri" w:cs="Calibri"/>
@@ -2201,53 +2199,25 @@
                 <w:color w:val="000000"/>
                 <w:szCs w:val="22"/>
               </w:rPr>
-              <w:t xml:space="preserve">Screenshots of each output from </w:t>
-            </w:r>
-            <w:proofErr w:type="spellStart"/>
-            <w:r>
-              <w:rPr>
-                <w:rFonts w:ascii="Calibri" w:eastAsia="Times New Roman" w:hAnsi="Calibri" w:cs="Calibri"/>
-                <w:color w:val="000000"/>
-                <w:szCs w:val="22"/>
-              </w:rPr>
-              <w:t>sql</w:t>
-            </w:r>
-            <w:proofErr w:type="spellEnd"/>
-          </w:p>
-          <w:p>
-            <w:pPr>
-              <w:spacing w:after="0" w:line="240" w:lineRule="auto"/>
-              <w:rPr>
-                <w:rFonts w:ascii="Calibri" w:eastAsia="Times New Roman" w:hAnsi="Calibri" w:cs="Calibri"/>
-                <w:color w:val="000000"/>
-                <w:szCs w:val="22"/>
-              </w:rPr>
-            </w:pPr>
-            <w:r>
-              <w:rPr>
-                <w:rFonts w:ascii="Calibri" w:eastAsia="Times New Roman" w:hAnsi="Calibri" w:cs="Calibri"/>
-                <w:color w:val="000000"/>
-                <w:szCs w:val="22"/>
-              </w:rPr>
-              <w:t xml:space="preserve">All </w:t>
-            </w:r>
-            <w:proofErr w:type="spellStart"/>
-            <w:r>
-              <w:rPr>
-                <w:rFonts w:ascii="Calibri" w:eastAsia="Times New Roman" w:hAnsi="Calibri" w:cs="Calibri"/>
-                <w:color w:val="000000"/>
-                <w:szCs w:val="22"/>
-              </w:rPr>
-              <w:t>sql</w:t>
-            </w:r>
-            <w:proofErr w:type="spellEnd"/>
-            <w:r>
-              <w:rPr>
-                <w:rFonts w:ascii="Calibri" w:eastAsia="Times New Roman" w:hAnsi="Calibri" w:cs="Calibri"/>
-                <w:color w:val="000000"/>
-                <w:szCs w:val="22"/>
-              </w:rPr>
-              <w:t xml:space="preserve"> tables, stored procedures, views created and in online database</w:t>
+              <w:t>Screenshots of each output from sql</w:t>
+            </w:r>
+          </w:p>
+          <w:p>
+            <w:pPr>
+              <w:spacing w:after="0" w:line="240" w:lineRule="auto"/>
+              <w:rPr>
+                <w:rFonts w:ascii="Calibri" w:eastAsia="Times New Roman" w:hAnsi="Calibri" w:cs="Calibri"/>
+                <w:color w:val="000000"/>
+                <w:szCs w:val="22"/>
+              </w:rPr>
+            </w:pPr>
+            <w:r>
+              <w:rPr>
+                <w:rFonts w:ascii="Calibri" w:eastAsia="Times New Roman" w:hAnsi="Calibri" w:cs="Calibri"/>
+                <w:color w:val="000000"/>
+                <w:szCs w:val="22"/>
+              </w:rPr>
+              <w:t>All sql tables, stored procedures, views created and in online database</w:t>
             </w:r>
           </w:p>
         </w:tc>
@@ -2909,8 +2879,6 @@
       <w:r>
         <w:t>Project</w:t>
       </w:r>
-      <w:bookmarkStart w:id="0" w:name="_GoBack"/>
-      <w:bookmarkEnd w:id="0"/>
     </w:p>
     <w:p>
       <w:pPr>
@@ -2918,13 +2886,8 @@
         <w:ind w:left="720"/>
       </w:pPr>
       <w:r>
-        <w:t xml:space="preserve">10%      </w:t>
-      </w:r>
-      <w:proofErr w:type="spellStart"/>
-      <w:r>
-        <w:t>MidTerm</w:t>
-      </w:r>
-      <w:proofErr w:type="spellEnd"/>
+        <w:t>10%      MidTerm</w:t>
+      </w:r>
     </w:p>
     <w:p>
       <w:pPr>
@@ -3110,7 +3073,12 @@
         <w:spacing w:after="0"/>
       </w:pPr>
       <w:r>
-        <w:t>Project: There will be one project that runs the entire time of the class.  The requirements for the project will be discussed on the first day of class and a rubric will be provided.  The project is intended to provide material for your portfolio and a presentation will be required during the final class period.</w:t>
+        <w:t>Project: There will be one project that ru</w:t>
+      </w:r>
+      <w:bookmarkStart w:id="0" w:name="_GoBack"/>
+      <w:bookmarkEnd w:id="0"/>
+      <w:r>
+        <w:t>ns the entire time of the class.  The requirements for the project will be discussed on the first day of class and a rubric will be provided.  The project is intended to provide material for your portfolio and a presentation will be required during the final class period.</w:t>
       </w:r>
     </w:p>
     <w:p>
@@ -3178,9 +3146,15 @@
       </w:pPr>
       <w:r>
         <w:rPr>
+          <w:b/>
+        </w:rPr>
+        <w:t>Teaching Strategy</w:t>
+      </w:r>
+      <w:r>
+        <w:rPr>
           <w:i/>
         </w:rPr>
-        <w:t>Teaching Strategy:</w:t>
+        <w:t>:</w:t>
       </w:r>
     </w:p>
     <w:p>
@@ -3261,16 +3235,11 @@
       <w:r>
         <w:t xml:space="preserve">This is a </w:t>
       </w:r>
-      <w:proofErr w:type="gramStart"/>
       <w:r>
         <w:t>3</w:t>
       </w:r>
       <w:r>
-        <w:t xml:space="preserve"> credit</w:t>
-      </w:r>
-      <w:proofErr w:type="gramEnd"/>
-      <w:r>
-        <w:t xml:space="preserve"> hour </w:t>
+        <w:t xml:space="preserve"> credit hour </w:t>
       </w:r>
       <w:r>
         <w:t>50</w:t>
@@ -3333,27 +3302,10 @@
         <w:t>before the start of the next class</w:t>
       </w:r>
       <w:r>
-        <w:t>.  Submit work in the manner and method as directed by instructor. If you submit work after the due date, you will be deducted 20% for the first we</w:t>
-      </w:r>
-      <w:r>
-        <w:t>ek</w:t>
-      </w:r>
-      <w:r>
-        <w:t xml:space="preserve">. After </w:t>
-      </w:r>
-      <w:r>
-        <w:t>that,</w:t>
-      </w:r>
-      <w:r>
-        <w:t xml:space="preserve"> no work will be </w:t>
-      </w:r>
-      <w:proofErr w:type="gramStart"/>
-      <w:r>
-        <w:t>accepted</w:t>
-      </w:r>
-      <w:proofErr w:type="gramEnd"/>
-      <w:r>
-        <w:t xml:space="preserve"> and you will receive a “0” grade for the assigned work.  Absenteeism is not an acceptable excuse for not submitting assignments when and as due.</w:t>
+        <w:t xml:space="preserve">.  </w:t>
+      </w:r>
+      <w:r>
+        <w:t xml:space="preserve">All work must be in a single zip file and submitted through blackboard for grading.  </w:t>
       </w:r>
     </w:p>
     <w:p>
@@ -3369,7 +3321,10 @@
         <w:spacing w:after="0"/>
       </w:pPr>
       <w:r>
-        <w:t>Diagrams can be handwritten.</w:t>
+        <w:t>Diagrams can be handwritten</w:t>
+      </w:r>
+      <w:r>
+        <w:t xml:space="preserve"> but must be submitted digitally (you can take a picture of the work, so long as it is legible).</w:t>
       </w:r>
     </w:p>
     <w:p>
@@ -3389,43 +3344,7 @@
         <w:t>Notepad</w:t>
       </w:r>
       <w:r>
-        <w:t xml:space="preserve">. </w:t>
-      </w:r>
-    </w:p>
-    <w:p>
-      <w:pPr>
-        <w:spacing w:after="0"/>
-      </w:pPr>
-      <w:r>
-        <w:t xml:space="preserve">Lab </w:t>
-      </w:r>
-      <w:r>
-        <w:t xml:space="preserve">assignments should be </w:t>
-      </w:r>
-      <w:r>
-        <w:t>created</w:t>
-      </w:r>
-      <w:r>
-        <w:t xml:space="preserve"> in appropriate format.</w:t>
-      </w:r>
-    </w:p>
-    <w:p>
-      <w:pPr>
-        <w:spacing w:after="0"/>
-      </w:pPr>
-      <w:r>
-        <w:t xml:space="preserve">Assignments are due before beginning of next scheduled class. Assignments are to be </w:t>
-      </w:r>
-      <w:r>
-        <w:t xml:space="preserve">uploaded to OneDrive.  We will create a homework folder on the first day of class, all work is to </w:t>
-      </w:r>
-      <w:proofErr w:type="gramStart"/>
-      <w:r>
-        <w:t>submitted</w:t>
-      </w:r>
-      <w:proofErr w:type="gramEnd"/>
-      <w:r>
-        <w:t xml:space="preserve"> there.  Homework on paper is acceptable for diagrams and any case where drawing is required.  These can be turned in separately.</w:t>
+        <w:t>, unless a specific assignment denotes otherwise.</w:t>
       </w:r>
     </w:p>
     <w:p>
@@ -3461,11 +3380,16 @@
           <w:szCs w:val="22"/>
         </w:rPr>
       </w:pPr>
-      <w:proofErr w:type="spellStart"/>
       <w:r>
         <w:rPr>
           <w:szCs w:val="22"/>
         </w:rPr>
+        <w:t>LastName_</w:t>
+      </w:r>
+      <w:r>
+        <w:rPr>
+          <w:szCs w:val="22"/>
+        </w:rPr>
         <w:t>Course</w:t>
       </w:r>
       <w:r>
@@ -3478,92 +3402,53 @@
         <w:rPr>
           <w:szCs w:val="22"/>
         </w:rPr>
-        <w:t>ProblemNumber</w:t>
-      </w:r>
-      <w:proofErr w:type="spellEnd"/>
-      <w:r>
+        <w:t>ProblemNumber (if individual problem number needed)</w:t>
+      </w:r>
+    </w:p>
+    <w:p>
+      <w:pPr>
+        <w:spacing w:after="0"/>
+        <w:ind w:left="720"/>
         <w:rPr>
           <w:szCs w:val="22"/>
         </w:rPr>
-        <w:t xml:space="preserve"> (if individual problem number needed)</w:t>
-      </w:r>
-    </w:p>
-    <w:p>
-      <w:pPr>
-        <w:spacing w:after="0"/>
-        <w:ind w:left="720"/>
+      </w:pPr>
+      <w:r>
         <w:rPr>
           <w:szCs w:val="22"/>
         </w:rPr>
-      </w:pPr>
+        <w:t xml:space="preserve">Example: </w:t>
+      </w:r>
       <w:r>
         <w:rPr>
           <w:szCs w:val="22"/>
         </w:rPr>
-        <w:t>Example: DWD27</w:t>
+        <w:t>LAWSON_</w:t>
       </w:r>
       <w:r>
         <w:rPr>
           <w:szCs w:val="22"/>
         </w:rPr>
-        <w:t>1_HWCH2</w:t>
-      </w:r>
-    </w:p>
-    <w:p>
-      <w:pPr>
-        <w:spacing w:after="0"/>
-        <w:ind w:left="720"/>
+        <w:t>DWD27</w:t>
+      </w:r>
+      <w:r>
         <w:rPr>
           <w:szCs w:val="22"/>
         </w:rPr>
-      </w:pPr>
-      <w:proofErr w:type="gramStart"/>
+        <w:t>1_</w:t>
+      </w:r>
       <w:r>
         <w:rPr>
           <w:szCs w:val="22"/>
         </w:rPr>
-        <w:t>Example  DWD</w:t>
-      </w:r>
-      <w:proofErr w:type="gramEnd"/>
+        <w:t>WEEK1.zip</w:t>
+      </w:r>
       <w:r>
         <w:rPr>
           <w:szCs w:val="22"/>
         </w:rPr>
-        <w:t>271_HWCH3, DWD271_HWCH3_Problem3SQL</w:t>
-      </w:r>
-    </w:p>
-    <w:p>
-      <w:pPr>
-        <w:spacing w:after="0"/>
-        <w:ind w:left="720"/>
-        <w:rPr>
-          <w:szCs w:val="22"/>
-        </w:rPr>
-      </w:pPr>
-      <w:r>
-        <w:rPr>
-          <w:szCs w:val="22"/>
-        </w:rPr>
-        <w:t>Example:</w:t>
-      </w:r>
-      <w:r>
-        <w:rPr>
-          <w:szCs w:val="22"/>
-        </w:rPr>
         <w:t xml:space="preserve"> </w:t>
       </w:r>
-      <w:r>
-        <w:rPr>
-          <w:szCs w:val="22"/>
-        </w:rPr>
-        <w:t>DWD27</w:t>
-      </w:r>
-      <w:r>
-        <w:rPr>
-          <w:szCs w:val="22"/>
-        </w:rPr>
-        <w:t xml:space="preserve">1_InClass_SQL1 </w:t>
-      </w:r>
     </w:p>
     <w:p>
       <w:pPr>
@@ -3681,40 +3566,44 @@
         <w:t>Tardy:</w:t>
       </w:r>
       <w:r>
-        <w:t xml:space="preserve"> More than 15 minutes late or leaving more than 15 minutes early. Two </w:t>
-      </w:r>
-      <w:proofErr w:type="spellStart"/>
-      <w:r>
-        <w:t>t</w:t>
-      </w:r>
-      <w:r>
-        <w:t>ardies</w:t>
-      </w:r>
-      <w:proofErr w:type="spellEnd"/>
-      <w:r>
-        <w:t xml:space="preserve"> equal one absence.</w:t>
-      </w:r>
-    </w:p>
-    <w:p>
-      <w:pPr>
-        <w:spacing w:after="0"/>
-        <w:rPr>
-          <w:b/>
-        </w:rPr>
-      </w:pPr>
-    </w:p>
-    <w:p>
-      <w:pPr>
-        <w:spacing w:after="0"/>
-        <w:rPr>
-          <w:b/>
-        </w:rPr>
-      </w:pPr>
-      <w:r>
-        <w:rPr>
-          <w:b/>
-        </w:rPr>
-        <w:lastRenderedPageBreak/>
+        <w:t xml:space="preserve"> More than 15 minutes late or leaving more than 15 minutes early. Two t</w:t>
+      </w:r>
+      <w:r>
+        <w:t>ardies equal one absence.</w:t>
+      </w:r>
+    </w:p>
+    <w:p>
+      <w:pPr>
+        <w:rPr>
+          <w:b/>
+        </w:rPr>
+      </w:pPr>
+      <w:r>
+        <w:rPr>
+          <w:b/>
+        </w:rPr>
+        <w:br w:type="page"/>
+      </w:r>
+    </w:p>
+    <w:p>
+      <w:pPr>
+        <w:spacing w:after="0"/>
+        <w:rPr>
+          <w:b/>
+        </w:rPr>
+      </w:pPr>
+    </w:p>
+    <w:p>
+      <w:pPr>
+        <w:spacing w:after="0"/>
+        <w:rPr>
+          <w:b/>
+        </w:rPr>
+      </w:pPr>
+      <w:r>
+        <w:rPr>
+          <w:b/>
+        </w:rPr>
         <w:t>Class Policies:</w:t>
       </w:r>
     </w:p>
@@ -4108,6 +3997,13 @@
       </w:r>
     </w:p>
   </w:endnote>
+  <w:endnote w:type="continuationNotice" w:id="1">
+    <w:p>
+      <w:pPr>
+        <w:spacing w:after="0" w:line="240" w:lineRule="auto"/>
+      </w:pPr>
+    </w:p>
+  </w:endnote>
 </w:endnotes>
 </file>
 
@@ -4119,16 +4015,7 @@
       <w:jc w:val="right"/>
     </w:pPr>
     <w:r>
-      <w:t xml:space="preserve">DWD </w:t>
-    </w:r>
-    <w:r>
-      <w:t>27</w:t>
-    </w:r>
-    <w:r>
-      <w:t>1</w:t>
-    </w:r>
-    <w:r>
-      <w:t xml:space="preserve"> </w:t>
+      <w:t xml:space="preserve">DWD 271 </w:t>
     </w:r>
     <w:r>
       <w:tab/>
@@ -4184,6 +4071,13 @@
       <w:r>
         <w:continuationSeparator/>
       </w:r>
+    </w:p>
+  </w:footnote>
+  <w:footnote w:type="continuationNotice" w:id="1">
+    <w:p>
+      <w:pPr>
+        <w:spacing w:after="0" w:line="240" w:lineRule="auto"/>
+      </w:pPr>
     </w:p>
   </w:footnote>
 </w:footnotes>

</xml_diff>